<commit_message>
selected proper model evaluation criteria
</commit_message>
<xml_diff>
--- a/Tasks.docx
+++ b/Tasks.docx
@@ -243,7 +243,23 @@
           <w:highlight w:val="green"/>
           <w:lang w:val="en-US"/>
         </w:rPr>
-        <w:t xml:space="preserve"> (for log(Y) transform, Wilcox test gives statistically significant difference)</w:t>
+        <w:t xml:space="preserve"> (</w:t>
+      </w:r>
+      <w:proofErr w:type="gramStart"/>
+      <w:r>
+        <w:rPr>
+          <w:highlight w:val="green"/>
+          <w:lang w:val="en-US"/>
+        </w:rPr>
+        <w:t>for</w:t>
+      </w:r>
+      <w:proofErr w:type="gramEnd"/>
+      <w:r>
+        <w:rPr>
+          <w:highlight w:val="green"/>
+          <w:lang w:val="en-US"/>
+        </w:rPr>
+        <w:t xml:space="preserve"> log(Y) transform, Wilcox test gives statistically significant difference)</w:t>
       </w:r>
     </w:p>
     <w:p>
@@ -270,7 +286,23 @@
           <w:highlight w:val="green"/>
           <w:lang w:val="en-US"/>
         </w:rPr>
-        <w:t xml:space="preserve"> (LogY GLM has potential, complies with 3 assumptions of linear models)</w:t>
+        <w:t xml:space="preserve"> (</w:t>
+      </w:r>
+      <w:proofErr w:type="spellStart"/>
+      <w:r>
+        <w:rPr>
+          <w:highlight w:val="green"/>
+          <w:lang w:val="en-US"/>
+        </w:rPr>
+        <w:t>LogY</w:t>
+      </w:r>
+      <w:proofErr w:type="spellEnd"/>
+      <w:r>
+        <w:rPr>
+          <w:highlight w:val="green"/>
+          <w:lang w:val="en-US"/>
+        </w:rPr>
+        <w:t xml:space="preserve"> GLM has potential, complies with 3 assumptions of linear models)</w:t>
       </w:r>
     </w:p>
     <w:p>
@@ -299,14 +331,30 @@
           <w:numId w:val="2"/>
         </w:numPr>
         <w:rPr>
-          <w:lang w:val="en-US"/>
-        </w:rPr>
-      </w:pPr>
-      <w:r>
-        <w:rPr>
-          <w:lang w:val="en-US"/>
-        </w:rPr>
-        <w:t>What is the best criterion for comparing models? (BIC, Cp, adjusted R^2?)</w:t>
+          <w:highlight w:val="green"/>
+          <w:lang w:val="en-US"/>
+        </w:rPr>
+      </w:pPr>
+      <w:r>
+        <w:rPr>
+          <w:highlight w:val="green"/>
+          <w:lang w:val="en-US"/>
+        </w:rPr>
+        <w:t>What is the best criterion for comparing models? (</w:t>
+      </w:r>
+      <w:r>
+        <w:rPr>
+          <w:highlight w:val="green"/>
+          <w:lang w:val="en-US"/>
+        </w:rPr>
+        <w:t>Cross validation adjusted R^2, then AIC, then BIC</w:t>
+      </w:r>
+      <w:r>
+        <w:rPr>
+          <w:highlight w:val="green"/>
+          <w:lang w:val="en-US"/>
+        </w:rPr>
+        <w:t>)</w:t>
       </w:r>
     </w:p>
     <w:p>
@@ -327,6 +375,48 @@
           <w:lang w:val="en-US"/>
         </w:rPr>
         <w:t>Is there a difference in number of shares of articles, published on weekends, against articles, published on workdays? (No)</w:t>
+      </w:r>
+    </w:p>
+    <w:p>
+      <w:pPr>
+        <w:pStyle w:val="a3"/>
+        <w:numPr>
+          <w:ilvl w:val="0"/>
+          <w:numId w:val="2"/>
+        </w:numPr>
+        <w:rPr>
+          <w:lang w:val="en-US"/>
+        </w:rPr>
+      </w:pPr>
+      <w:r>
+        <w:rPr>
+          <w:lang w:val="en-US"/>
+        </w:rPr>
+        <w:t>Cross – validation for models</w:t>
+      </w:r>
+      <w:r>
+        <w:rPr>
+          <w:lang w:val="en-US"/>
+        </w:rPr>
+        <w:t xml:space="preserve"> – do that</w:t>
+      </w:r>
+    </w:p>
+    <w:p>
+      <w:pPr>
+        <w:pStyle w:val="a3"/>
+        <w:numPr>
+          <w:ilvl w:val="0"/>
+          <w:numId w:val="2"/>
+        </w:numPr>
+        <w:rPr>
+          <w:lang w:val="en-US"/>
+        </w:rPr>
+      </w:pPr>
+      <w:r>
+        <w:rPr>
+          <w:lang w:val="en-US"/>
+        </w:rPr>
+        <w:t>Select the best model – do the demo (separate file, where we load the data, create test / train subset and demonstrate the results)</w:t>
       </w:r>
     </w:p>
     <w:p>
@@ -713,13 +803,45 @@
           <w:color w:val="000000" w:themeColor="text1"/>
           <w:lang w:val="en-US"/>
         </w:rPr>
-        <w:t>Apply anova, ancova tests</w:t>
-      </w:r>
+        <w:t xml:space="preserve">Apply </w:t>
+      </w:r>
+      <w:proofErr w:type="spellStart"/>
       <w:r>
         <w:rPr>
           <w:color w:val="000000" w:themeColor="text1"/>
           <w:lang w:val="en-US"/>
         </w:rPr>
+        <w:t>anova</w:t>
+      </w:r>
+      <w:proofErr w:type="spellEnd"/>
+      <w:r>
+        <w:rPr>
+          <w:color w:val="000000" w:themeColor="text1"/>
+          <w:lang w:val="en-US"/>
+        </w:rPr>
+        <w:t xml:space="preserve">, </w:t>
+      </w:r>
+      <w:proofErr w:type="spellStart"/>
+      <w:r>
+        <w:rPr>
+          <w:color w:val="000000" w:themeColor="text1"/>
+          <w:lang w:val="en-US"/>
+        </w:rPr>
+        <w:t>ancova</w:t>
+      </w:r>
+      <w:proofErr w:type="spellEnd"/>
+      <w:r>
+        <w:rPr>
+          <w:color w:val="000000" w:themeColor="text1"/>
+          <w:lang w:val="en-US"/>
+        </w:rPr>
+        <w:t xml:space="preserve"> tests</w:t>
+      </w:r>
+      <w:r>
+        <w:rPr>
+          <w:color w:val="000000" w:themeColor="text1"/>
+          <w:lang w:val="en-US"/>
+        </w:rPr>
         <w:t>, figure it out</w:t>
       </w:r>
     </w:p>
@@ -742,6 +864,7 @@
           <w:highlight w:val="green"/>
           <w:lang w:val="en-US"/>
         </w:rPr>
+        <w:lastRenderedPageBreak/>
         <w:t>When we prepare all models (top-down selected, down-top, GLM, …) – compare all of them on validation set and present final results on the test set</w:t>
       </w:r>
     </w:p>

</xml_diff>

<commit_message>
Added comparison, based on AIC
</commit_message>
<xml_diff>
--- a/Tasks.docx
+++ b/Tasks.docx
@@ -243,23 +243,7 @@
           <w:highlight w:val="green"/>
           <w:lang w:val="en-US"/>
         </w:rPr>
-        <w:t xml:space="preserve"> (</w:t>
-      </w:r>
-      <w:proofErr w:type="gramStart"/>
-      <w:r>
-        <w:rPr>
-          <w:highlight w:val="green"/>
-          <w:lang w:val="en-US"/>
-        </w:rPr>
-        <w:t>for</w:t>
-      </w:r>
-      <w:proofErr w:type="gramEnd"/>
-      <w:r>
-        <w:rPr>
-          <w:highlight w:val="green"/>
-          <w:lang w:val="en-US"/>
-        </w:rPr>
-        <w:t xml:space="preserve"> log(Y) transform, Wilcox test gives statistically significant difference)</w:t>
+        <w:t xml:space="preserve"> (for log(Y) transform, Wilcox test gives statistically significant difference)</w:t>
       </w:r>
     </w:p>
     <w:p>
@@ -286,23 +270,7 @@
           <w:highlight w:val="green"/>
           <w:lang w:val="en-US"/>
         </w:rPr>
-        <w:t xml:space="preserve"> (</w:t>
-      </w:r>
-      <w:proofErr w:type="spellStart"/>
-      <w:r>
-        <w:rPr>
-          <w:highlight w:val="green"/>
-          <w:lang w:val="en-US"/>
-        </w:rPr>
-        <w:t>LogY</w:t>
-      </w:r>
-      <w:proofErr w:type="spellEnd"/>
-      <w:r>
-        <w:rPr>
-          <w:highlight w:val="green"/>
-          <w:lang w:val="en-US"/>
-        </w:rPr>
-        <w:t xml:space="preserve"> GLM has potential, complies with 3 assumptions of linear models)</w:t>
+        <w:t xml:space="preserve"> (LogY GLM has potential, complies with 3 assumptions of linear models)</w:t>
       </w:r>
     </w:p>
     <w:p>
@@ -399,6 +367,36 @@
           <w:lang w:val="en-US"/>
         </w:rPr>
         <w:t xml:space="preserve"> – do that</w:t>
+      </w:r>
+      <w:r>
+        <w:rPr>
+          <w:lang w:val="en-US"/>
+        </w:rPr>
+        <w:t xml:space="preserve"> and calculate mean adjusted R^2</w:t>
+      </w:r>
+      <w:r>
+        <w:rPr>
+          <w:lang w:val="en-US"/>
+        </w:rPr>
+        <w:t xml:space="preserve">. </w:t>
+      </w:r>
+    </w:p>
+    <w:p>
+      <w:pPr>
+        <w:pStyle w:val="a3"/>
+        <w:numPr>
+          <w:ilvl w:val="0"/>
+          <w:numId w:val="2"/>
+        </w:numPr>
+        <w:rPr>
+          <w:lang w:val="en-US"/>
+        </w:rPr>
+      </w:pPr>
+      <w:r>
+        <w:rPr>
+          <w:lang w:val="en-US"/>
+        </w:rPr>
+        <w:t>To the section with models’ comparison, add comparison of models based on adjusted R^2, calculated on the test set</w:t>
       </w:r>
     </w:p>
     <w:p>
@@ -803,68 +801,36 @@
           <w:color w:val="000000" w:themeColor="text1"/>
           <w:lang w:val="en-US"/>
         </w:rPr>
-        <w:t xml:space="preserve">Apply </w:t>
-      </w:r>
-      <w:proofErr w:type="spellStart"/>
+        <w:lastRenderedPageBreak/>
+        <w:t>Apply anova, ancova tests</w:t>
+      </w:r>
       <w:r>
         <w:rPr>
           <w:color w:val="000000" w:themeColor="text1"/>
           <w:lang w:val="en-US"/>
         </w:rPr>
-        <w:t>anova</w:t>
-      </w:r>
-      <w:proofErr w:type="spellEnd"/>
-      <w:r>
+        <w:t>, figure it out</w:t>
+      </w:r>
+    </w:p>
+    <w:p>
+      <w:pPr>
+        <w:pStyle w:val="a3"/>
+        <w:numPr>
+          <w:ilvl w:val="0"/>
+          <w:numId w:val="3"/>
+        </w:numPr>
         <w:rPr>
           <w:color w:val="000000" w:themeColor="text1"/>
-          <w:lang w:val="en-US"/>
-        </w:rPr>
-        <w:t xml:space="preserve">, </w:t>
-      </w:r>
-      <w:proofErr w:type="spellStart"/>
+          <w:highlight w:val="green"/>
+          <w:lang w:val="en-US"/>
+        </w:rPr>
+      </w:pPr>
       <w:r>
         <w:rPr>
           <w:color w:val="000000" w:themeColor="text1"/>
-          <w:lang w:val="en-US"/>
-        </w:rPr>
-        <w:t>ancova</w:t>
-      </w:r>
-      <w:proofErr w:type="spellEnd"/>
-      <w:r>
-        <w:rPr>
-          <w:color w:val="000000" w:themeColor="text1"/>
-          <w:lang w:val="en-US"/>
-        </w:rPr>
-        <w:t xml:space="preserve"> tests</w:t>
-      </w:r>
-      <w:r>
-        <w:rPr>
-          <w:color w:val="000000" w:themeColor="text1"/>
-          <w:lang w:val="en-US"/>
-        </w:rPr>
-        <w:t>, figure it out</w:t>
-      </w:r>
-    </w:p>
-    <w:p>
-      <w:pPr>
-        <w:pStyle w:val="a3"/>
-        <w:numPr>
-          <w:ilvl w:val="0"/>
-          <w:numId w:val="3"/>
-        </w:numPr>
-        <w:rPr>
-          <w:color w:val="000000" w:themeColor="text1"/>
-          <w:highlight w:val="green"/>
-          <w:lang w:val="en-US"/>
-        </w:rPr>
-      </w:pPr>
-      <w:r>
-        <w:rPr>
-          <w:color w:val="000000" w:themeColor="text1"/>
-          <w:highlight w:val="green"/>
-          <w:lang w:val="en-US"/>
-        </w:rPr>
-        <w:lastRenderedPageBreak/>
+          <w:highlight w:val="green"/>
+          <w:lang w:val="en-US"/>
+        </w:rPr>
         <w:t>When we prepare all models (top-down selected, down-top, GLM, …) – compare all of them on validation set and present final results on the test set</w:t>
       </w:r>
     </w:p>

</xml_diff>